<commit_message>
Adding all project files
</commit_message>
<xml_diff>
--- a/6.Project Documentation and Demonstration/Project Documentation.docx
+++ b/6.Project Documentation and Demonstration/Project Documentation.docx
@@ -30,7 +30,7 @@
           <w:color w:val="000000"/>
           <w:sz w:val="28"/>
         </w:rPr>
-        <w:t xml:space="preserve">Final Project Report Template </w:t>
+        <w:t xml:space="preserve">Final Project Report </w:t>
       </w:r>
     </w:p>
     <w:p>
@@ -1096,15 +1096,7 @@
         <w:t>analysing</w:t>
       </w:r>
       <w:r>
-        <w:t xml:space="preserve"> these metrics, we can gauge the model's impact on reducing fraud rates and ensure it </w:t>
-      </w:r>
-      <w:proofErr w:type="gramStart"/>
-      <w:r>
-        <w:t>doesn't</w:t>
-      </w:r>
-      <w:proofErr w:type="gramEnd"/>
-      <w:r>
-        <w:t xml:space="preserve"> create unnecessary friction for legitimate customers.</w:t>
+        <w:t xml:space="preserve"> these metrics, we can gauge the model's impact on reducing fraud rates and ensure it doesn't create unnecessary friction for legitimate customers.</w:t>
       </w:r>
     </w:p>
     <w:p>

</xml_diff>